<commit_message>
Updated assumptions to match class diagram
</commit_message>
<xml_diff>
--- a/Assumptions.docx
+++ b/Assumptions.docx
@@ -115,6 +115,177 @@
       </w:pPr>
       <w:r>
         <w:t>There is a separate entity that handles the acquiring of travel packages from partnered companies</w:t>
+      </w:r>
+    </w:p>
+    <w:p>
+      <w:pPr>
+        <w:pStyle w:val="ListParagraph"/>
+        <w:numPr>
+          <w:ilvl w:val="0"/>
+          <w:numId w:val="1"/>
+        </w:numPr>
+      </w:pPr>
+      <w:r>
+        <w:t>There is no call centre operator</w:t>
+      </w:r>
+    </w:p>
+    <w:p>
+      <w:pPr>
+        <w:pStyle w:val="ListParagraph"/>
+        <w:numPr>
+          <w:ilvl w:val="0"/>
+          <w:numId w:val="1"/>
+        </w:numPr>
+      </w:pPr>
+      <w:r>
+        <w:t xml:space="preserve">Call distribution </w:t>
+      </w:r>
+      <w:r>
+        <w:t>is handled by an automated system</w:t>
+      </w:r>
+    </w:p>
+    <w:p>
+      <w:pPr>
+        <w:pStyle w:val="ListParagraph"/>
+        <w:numPr>
+          <w:ilvl w:val="0"/>
+          <w:numId w:val="1"/>
+        </w:numPr>
+      </w:pPr>
+      <w:r>
+        <w:t>RMs and HR managers are both types of employees</w:t>
+      </w:r>
+    </w:p>
+    <w:p>
+      <w:pPr>
+        <w:pStyle w:val="ListParagraph"/>
+        <w:numPr>
+          <w:ilvl w:val="0"/>
+          <w:numId w:val="1"/>
+        </w:numPr>
+      </w:pPr>
+      <w:r>
+        <w:t xml:space="preserve">A HR manager </w:t>
+      </w:r>
+      <w:r>
+        <w:t xml:space="preserve">oversees at least </w:t>
+      </w:r>
+      <w:r>
+        <w:t>one or more RMs</w:t>
+      </w:r>
+    </w:p>
+    <w:p>
+      <w:pPr>
+        <w:pStyle w:val="ListParagraph"/>
+        <w:numPr>
+          <w:ilvl w:val="0"/>
+          <w:numId w:val="1"/>
+        </w:numPr>
+      </w:pPr>
+      <w:r>
+        <w:t xml:space="preserve">A RM </w:t>
+      </w:r>
+      <w:r>
+        <w:t>must have</w:t>
+      </w:r>
+      <w:r>
+        <w:t xml:space="preserve"> one HR manager</w:t>
+      </w:r>
+    </w:p>
+    <w:p>
+      <w:pPr>
+        <w:pStyle w:val="ListParagraph"/>
+        <w:numPr>
+          <w:ilvl w:val="0"/>
+          <w:numId w:val="1"/>
+        </w:numPr>
+      </w:pPr>
+      <w:r>
+        <w:t xml:space="preserve">A RM </w:t>
+      </w:r>
+      <w:r>
+        <w:t>can serve many customers</w:t>
+      </w:r>
+    </w:p>
+    <w:p>
+      <w:pPr>
+        <w:pStyle w:val="ListParagraph"/>
+        <w:numPr>
+          <w:ilvl w:val="0"/>
+          <w:numId w:val="1"/>
+        </w:numPr>
+      </w:pPr>
+      <w:r>
+        <w:t>A customer is only served by one RM</w:t>
+      </w:r>
+    </w:p>
+    <w:p>
+      <w:pPr>
+        <w:pStyle w:val="ListParagraph"/>
+        <w:numPr>
+          <w:ilvl w:val="0"/>
+          <w:numId w:val="1"/>
+        </w:numPr>
+      </w:pPr>
+      <w:r>
+        <w:t>A customer can make</w:t>
+      </w:r>
+      <w:r>
+        <w:t xml:space="preserve"> many</w:t>
+      </w:r>
+      <w:r>
+        <w:t xml:space="preserve"> orders</w:t>
+      </w:r>
+    </w:p>
+    <w:p>
+      <w:pPr>
+        <w:pStyle w:val="ListParagraph"/>
+        <w:numPr>
+          <w:ilvl w:val="0"/>
+          <w:numId w:val="1"/>
+        </w:numPr>
+      </w:pPr>
+      <w:r>
+        <w:t>An order can only be made by one customer</w:t>
+      </w:r>
+    </w:p>
+    <w:p>
+      <w:pPr>
+        <w:pStyle w:val="ListParagraph"/>
+        <w:numPr>
+          <w:ilvl w:val="0"/>
+          <w:numId w:val="1"/>
+        </w:numPr>
+      </w:pPr>
+      <w:r>
+        <w:t>An order can be for one or many travel packages</w:t>
+      </w:r>
+    </w:p>
+    <w:p>
+      <w:pPr>
+        <w:pStyle w:val="ListParagraph"/>
+        <w:numPr>
+          <w:ilvl w:val="0"/>
+          <w:numId w:val="1"/>
+        </w:numPr>
+      </w:pPr>
+      <w:r>
+        <w:t>An order can only have one payment</w:t>
+      </w:r>
+    </w:p>
+    <w:p>
+      <w:pPr>
+        <w:pStyle w:val="ListParagraph"/>
+        <w:numPr>
+          <w:ilvl w:val="0"/>
+          <w:numId w:val="1"/>
+        </w:numPr>
+      </w:pPr>
+      <w:r>
+        <w:t xml:space="preserve">A payment </w:t>
+      </w:r>
+      <w:r>
+        <w:t>can be made for multiple orders</w:t>
       </w:r>
     </w:p>
     <w:sectPr>

</xml_diff>